<commit_message>
details on c stopwatch for polling
</commit_message>
<xml_diff>
--- a/updated_lab3/report.docx
+++ b/updated_lab3/report.docx
@@ -1244,103 +1244,134 @@
           <w:szCs w:val="24"/>
           <w:lang w:eastAsia="en-CA"/>
         </w:rPr>
-        <w:t>For the timer drivers, we followed the instructions and implemented 3 functions: one to initialize a timer, one to clear the bits and another one to read the values. This was done by following the DE1-SoC computer manual provided as well as the header provided. We began by using the loop and continue subroutines to find out in which bits the zero values in the struct pointer were passed, which we knew could only go up to 4 bits. We would only skip to the config subroutine if ther</w:t>
+        <w:t xml:space="preserve">For the timer drivers, we followed the instructions and implemented 3 functions: one to initialize a timer, one to clear the bits and another one to read the values. This was done by following the DE1-SoC computer manual provided as well as the header provided. We began by using the loop and continue subroutines to find out in which bits the zero values in the struct pointer were passed, which we knew could only go up to 4 bits. We would only skip to the config subroutine if there was a 0 passed or if we checked all 4 bits. This was to ensure that nothing would be overwritten. In config, we first disabled the timer by comparing the enable bit in the control register with a string of 1s and with </w:t>
+      </w:r>
+      <w:proofErr w:type="gramStart"/>
+      <w:r>
+        <w:rPr>
+          <w:rFonts w:ascii="Segoe UI" w:eastAsia="Times New Roman" w:hAnsi="Segoe UI" w:cs="Segoe UI"/>
+          <w:color w:val="D0CECE" w:themeColor="background2" w:themeShade="E6"/>
+          <w:sz w:val="24"/>
+          <w:szCs w:val="24"/>
+          <w:lang w:eastAsia="en-CA"/>
+        </w:rPr>
+        <w:lastRenderedPageBreak/>
+        <w:t>a</w:t>
+      </w:r>
+      <w:proofErr w:type="gramEnd"/>
+      <w:r>
+        <w:rPr>
+          <w:rFonts w:ascii="Segoe UI" w:eastAsia="Times New Roman" w:hAnsi="Segoe UI" w:cs="Segoe UI"/>
+          <w:color w:val="D0CECE" w:themeColor="background2" w:themeShade="E6"/>
+          <w:sz w:val="24"/>
+          <w:szCs w:val="24"/>
+          <w:lang w:eastAsia="en-CA"/>
+        </w:rPr>
+        <w:t xml:space="preserve"> </w:t>
+      </w:r>
+      <w:r>
+        <w:rPr>
+          <w:rFonts w:ascii="Segoe UI" w:eastAsia="Times New Roman" w:hAnsi="Segoe UI" w:cs="Segoe UI"/>
+          <w:color w:val="D0CECE" w:themeColor="background2" w:themeShade="E6"/>
+          <w:sz w:val="24"/>
+          <w:szCs w:val="24"/>
+          <w:lang w:eastAsia="en-CA"/>
+        </w:rPr>
+        <w:t>LSB</w:t>
+      </w:r>
+      <w:r>
+        <w:rPr>
+          <w:rFonts w:ascii="Segoe UI" w:eastAsia="Times New Roman" w:hAnsi="Segoe UI" w:cs="Segoe UI"/>
+          <w:color w:val="D0CECE" w:themeColor="background2" w:themeShade="E6"/>
+          <w:sz w:val="24"/>
+          <w:szCs w:val="24"/>
+          <w:lang w:eastAsia="en-CA"/>
+        </w:rPr>
+        <w:t xml:space="preserve"> of 0, effectively setting it to 0. We then </w:t>
+      </w:r>
+      <w:r>
+        <w:rPr>
+          <w:rFonts w:ascii="Segoe UI" w:eastAsia="Times New Roman" w:hAnsi="Segoe UI" w:cs="Segoe UI"/>
+          <w:color w:val="D0CECE" w:themeColor="background2" w:themeShade="E6"/>
+          <w:sz w:val="24"/>
+          <w:szCs w:val="24"/>
+          <w:lang w:eastAsia="en-CA"/>
+        </w:rPr>
+        <w:t>initialized</w:t>
+      </w:r>
+      <w:r>
+        <w:rPr>
+          <w:rFonts w:ascii="Segoe UI" w:eastAsia="Times New Roman" w:hAnsi="Segoe UI" w:cs="Segoe UI"/>
+          <w:color w:val="D0CECE" w:themeColor="background2" w:themeShade="E6"/>
+          <w:sz w:val="24"/>
+          <w:szCs w:val="24"/>
+          <w:lang w:eastAsia="en-CA"/>
+        </w:rPr>
+        <w:t xml:space="preserve"> the load value to the value passed in the struct pointer. We multiplied that value by 25 for the 25 MHz timers, and then increased that to 100 if we found out that it was </w:t>
+      </w:r>
+      <w:r>
+        <w:rPr>
+          <w:rFonts w:ascii="Segoe UI" w:eastAsia="Times New Roman" w:hAnsi="Segoe UI" w:cs="Segoe UI"/>
+          <w:color w:val="D0CECE" w:themeColor="background2" w:themeShade="E6"/>
+          <w:sz w:val="24"/>
+          <w:szCs w:val="24"/>
+          <w:lang w:eastAsia="en-CA"/>
+        </w:rPr>
+        <w:t>the</w:t>
+      </w:r>
+      <w:r>
+        <w:rPr>
+          <w:rFonts w:ascii="Segoe UI" w:eastAsia="Times New Roman" w:hAnsi="Segoe UI" w:cs="Segoe UI"/>
+          <w:color w:val="D0CECE" w:themeColor="background2" w:themeShade="E6"/>
+          <w:sz w:val="24"/>
+          <w:szCs w:val="24"/>
+          <w:lang w:eastAsia="en-CA"/>
+        </w:rPr>
+        <w:t xml:space="preserve"> 100Mhz timers, as per the manual. We then setup the load bit, the interrupt bit and the enable bit accordingly. Reading the timer was much simpler, and we simply traversed the timer bases to find which one to read, after which we just returned it in R0. Similarly, clear simply involved writing in a 0 at each of those steps.</w:t>
+      </w:r>
+    </w:p>
+    <w:p>
+      <w:pPr>
+        <w:rPr>
+          <w:rFonts w:ascii="Segoe UI" w:eastAsia="Times New Roman" w:hAnsi="Segoe UI" w:cs="Segoe UI"/>
+          <w:color w:val="D0CECE" w:themeColor="background2" w:themeShade="E6"/>
+          <w:sz w:val="24"/>
+          <w:szCs w:val="24"/>
+          <w:lang w:eastAsia="en-CA"/>
+        </w:rPr>
+      </w:pPr>
+      <w:r>
+        <w:rPr>
+          <w:rFonts w:ascii="Segoe UI" w:eastAsia="Times New Roman" w:hAnsi="Segoe UI" w:cs="Segoe UI"/>
+          <w:color w:val="D0CECE" w:themeColor="background2" w:themeShade="E6"/>
+          <w:sz w:val="24"/>
+          <w:szCs w:val="24"/>
+          <w:lang w:eastAsia="en-CA"/>
+        </w:rPr>
+        <w:t xml:space="preserve">Finally, we implemented 2 simple timers with this driver, with a 1 second and a 5ms timeout respectively. The actual stopwatch updated at every 10 </w:t>
+      </w:r>
+      <w:r>
+        <w:rPr>
+          <w:rFonts w:ascii="Segoe UI" w:eastAsia="Times New Roman" w:hAnsi="Segoe UI" w:cs="Segoe UI"/>
+          <w:color w:val="D0CECE" w:themeColor="background2" w:themeShade="E6"/>
+          <w:sz w:val="24"/>
+          <w:szCs w:val="24"/>
+          <w:lang w:eastAsia="en-CA"/>
+        </w:rPr>
+        <w:t>milliseconds and</w:t>
+      </w:r>
+      <w:r>
+        <w:rPr>
+          <w:rFonts w:ascii="Segoe UI" w:eastAsia="Times New Roman" w:hAnsi="Segoe UI" w:cs="Segoe UI"/>
+          <w:color w:val="D0CECE" w:themeColor="background2" w:themeShade="E6"/>
+          <w:sz w:val="24"/>
+          <w:szCs w:val="24"/>
+          <w:lang w:eastAsia="en-CA"/>
+        </w:rPr>
+        <w:t xml:space="preserve"> rewrote the displays then too. We could maybe have improved the logic by only rewriting if there was a change to the value, but this was the most straightforward and error free way to implement it. This functionality was governed by the polling of the pushbuttons, where we either started, stopped or reset the timer depending on the pushbuttons pressed. This could have been improved by using the last pushbutton to implement increased functionality, such as loading in a time to start from using the switches from the previous section, perhaps even counting backwards from there. However, the conversion of the switch values into time values would have been daunting to even consider, and we did not have time to think about it.</w:t>
       </w:r>
       <w:bookmarkStart w:id="0" w:name="_GoBack"/>
       <w:bookmarkEnd w:id="0"/>
-      <w:r>
-        <w:rPr>
-          <w:rFonts w:ascii="Segoe UI" w:eastAsia="Times New Roman" w:hAnsi="Segoe UI" w:cs="Segoe UI"/>
-          <w:color w:val="D0CECE" w:themeColor="background2" w:themeShade="E6"/>
-          <w:sz w:val="24"/>
-          <w:szCs w:val="24"/>
-          <w:lang w:eastAsia="en-CA"/>
-        </w:rPr>
-        <w:t xml:space="preserve">e was a 0 passed or if we checked all 4 bits. This was to ensure that nothing would be overwritten. In config, we first disabled the timer by comparing the enable bit in the control register with a string of 1s and with </w:t>
-      </w:r>
-      <w:proofErr w:type="gramStart"/>
-      <w:r>
-        <w:rPr>
-          <w:rFonts w:ascii="Segoe UI" w:eastAsia="Times New Roman" w:hAnsi="Segoe UI" w:cs="Segoe UI"/>
-          <w:color w:val="D0CECE" w:themeColor="background2" w:themeShade="E6"/>
-          <w:sz w:val="24"/>
-          <w:szCs w:val="24"/>
-          <w:lang w:eastAsia="en-CA"/>
-        </w:rPr>
-        <w:lastRenderedPageBreak/>
-        <w:t>a</w:t>
-      </w:r>
-      <w:proofErr w:type="gramEnd"/>
-      <w:r>
-        <w:rPr>
-          <w:rFonts w:ascii="Segoe UI" w:eastAsia="Times New Roman" w:hAnsi="Segoe UI" w:cs="Segoe UI"/>
-          <w:color w:val="D0CECE" w:themeColor="background2" w:themeShade="E6"/>
-          <w:sz w:val="24"/>
-          <w:szCs w:val="24"/>
-          <w:lang w:eastAsia="en-CA"/>
-        </w:rPr>
-        <w:t xml:space="preserve"> </w:t>
-      </w:r>
-      <w:r>
-        <w:rPr>
-          <w:rFonts w:ascii="Segoe UI" w:eastAsia="Times New Roman" w:hAnsi="Segoe UI" w:cs="Segoe UI"/>
-          <w:color w:val="D0CECE" w:themeColor="background2" w:themeShade="E6"/>
-          <w:sz w:val="24"/>
-          <w:szCs w:val="24"/>
-          <w:lang w:eastAsia="en-CA"/>
-        </w:rPr>
-        <w:t>LSB</w:t>
-      </w:r>
-      <w:r>
-        <w:rPr>
-          <w:rFonts w:ascii="Segoe UI" w:eastAsia="Times New Roman" w:hAnsi="Segoe UI" w:cs="Segoe UI"/>
-          <w:color w:val="D0CECE" w:themeColor="background2" w:themeShade="E6"/>
-          <w:sz w:val="24"/>
-          <w:szCs w:val="24"/>
-          <w:lang w:eastAsia="en-CA"/>
-        </w:rPr>
-        <w:t xml:space="preserve"> of 0, effectively setting it to 0. We then </w:t>
-      </w:r>
-      <w:r>
-        <w:rPr>
-          <w:rFonts w:ascii="Segoe UI" w:eastAsia="Times New Roman" w:hAnsi="Segoe UI" w:cs="Segoe UI"/>
-          <w:color w:val="D0CECE" w:themeColor="background2" w:themeShade="E6"/>
-          <w:sz w:val="24"/>
-          <w:szCs w:val="24"/>
-          <w:lang w:eastAsia="en-CA"/>
-        </w:rPr>
-        <w:t>initialized</w:t>
-      </w:r>
-      <w:r>
-        <w:rPr>
-          <w:rFonts w:ascii="Segoe UI" w:eastAsia="Times New Roman" w:hAnsi="Segoe UI" w:cs="Segoe UI"/>
-          <w:color w:val="D0CECE" w:themeColor="background2" w:themeShade="E6"/>
-          <w:sz w:val="24"/>
-          <w:szCs w:val="24"/>
-          <w:lang w:eastAsia="en-CA"/>
-        </w:rPr>
-        <w:t xml:space="preserve"> the load value to the value passed in the struct pointer. We multiplied that value by 25 for the 25 MHz timers, and then increased that to 100 if we found out that it was </w:t>
-      </w:r>
-      <w:r>
-        <w:rPr>
-          <w:rFonts w:ascii="Segoe UI" w:eastAsia="Times New Roman" w:hAnsi="Segoe UI" w:cs="Segoe UI"/>
-          <w:color w:val="D0CECE" w:themeColor="background2" w:themeShade="E6"/>
-          <w:sz w:val="24"/>
-          <w:szCs w:val="24"/>
-          <w:lang w:eastAsia="en-CA"/>
-        </w:rPr>
-        <w:t>the</w:t>
-      </w:r>
-      <w:r>
-        <w:rPr>
-          <w:rFonts w:ascii="Segoe UI" w:eastAsia="Times New Roman" w:hAnsi="Segoe UI" w:cs="Segoe UI"/>
-          <w:color w:val="D0CECE" w:themeColor="background2" w:themeShade="E6"/>
-          <w:sz w:val="24"/>
-          <w:szCs w:val="24"/>
-          <w:lang w:eastAsia="en-CA"/>
-        </w:rPr>
-        <w:t xml:space="preserve"> 100Mhz timers, as per the manual. We then setup the load bit, the interrupt bit and the enable bit accordingly. Reading the timer was much simpler, and we simply traversed the timer bases to find which one to read, after which we just returned it in R0. Similarly, clear simply involved writing in a 0 at each of those steps.</w:t>
-      </w:r>
     </w:p>
     <w:sectPr>
       <w:pgSz w:w="12240" w:h="15840"/>

</xml_diff>